<commit_message>
correccion de graficas insertadas
-se corrigió una gráfica mal insertada.
</commit_message>
<xml_diff>
--- a/docs/Informe de resultados.docx
+++ b/docs/Informe de resultados.docx
@@ -2221,15 +2221,13 @@
         </w:rPr>
         <w:t xml:space="preserve">Hallar los diferentes grupos familiares de la base y ver </w:t>
       </w:r>
-      <w:proofErr w:type="spellStart"/>
       <w:r>
         <w:rPr>
           <w:rFonts w:cs="Times New Roman"/>
           <w:szCs w:val="24"/>
         </w:rPr>
-        <w:t>como</w:t>
-      </w:r>
-      <w:proofErr w:type="spellEnd"/>
+        <w:t>cómo</w:t>
+      </w:r>
       <w:r>
         <w:rPr>
           <w:rFonts w:cs="Times New Roman"/>
@@ -3702,7 +3700,7 @@
           <w:bCs/>
           <w:lang w:val="es-ES"/>
         </w:rPr>
-        <w:t xml:space="preserve"> y </w:t>
+        <w:t xml:space="preserve">, </w:t>
       </w:r>
       <w:proofErr w:type="spellStart"/>
       <w:r>
@@ -3711,7 +3709,7 @@
           <w:bCs/>
           <w:lang w:val="es-ES"/>
         </w:rPr>
-        <w:t>Embarked</w:t>
+        <w:t>Fare</w:t>
       </w:r>
       <w:proofErr w:type="spellEnd"/>
       <w:r>
@@ -3720,6 +3718,24 @@
           <w:bCs/>
           <w:lang w:val="es-ES"/>
         </w:rPr>
+        <w:t xml:space="preserve"> y </w:t>
+      </w:r>
+      <w:proofErr w:type="spellStart"/>
+      <w:r>
+        <w:rPr>
+          <w:b/>
+          <w:bCs/>
+          <w:lang w:val="es-ES"/>
+        </w:rPr>
+        <w:t>Embarked</w:t>
+      </w:r>
+      <w:proofErr w:type="spellEnd"/>
+      <w:r>
+        <w:rPr>
+          <w:b/>
+          <w:bCs/>
+          <w:lang w:val="es-ES"/>
+        </w:rPr>
         <w:t xml:space="preserve"> </w:t>
       </w:r>
       <w:r>
@@ -3751,11 +3767,9 @@
       <w:r>
         <w:t xml:space="preserve">n de datos, entre los principales criterios se encuentran pruebas de normalidad para datos continuos, como histogramas o </w:t>
       </w:r>
-      <w:proofErr w:type="gramStart"/>
-      <w:r>
-        <w:t>el test</w:t>
-      </w:r>
-      <w:proofErr w:type="gramEnd"/>
+      <w:r>
+        <w:t>la prueba</w:t>
+      </w:r>
       <w:r>
         <w:t xml:space="preserve"> </w:t>
       </w:r>
@@ -4056,6 +4070,9 @@
       </w:r>
       <w:r>
         <w:t>í</w:t>
+      </w:r>
+      <w:r>
+        <w:t>,</w:t>
       </w:r>
       <w:r>
         <w:t xml:space="preserve"> se evadi</w:t>
@@ -5532,9 +5549,9 @@
           <w:noProof/>
         </w:rPr>
         <w:drawing>
-          <wp:inline distT="0" distB="0" distL="0" distR="0" wp14:anchorId="43A228BA" wp14:editId="41DD775B">
-            <wp:extent cx="5943600" cy="1701800"/>
-            <wp:effectExtent l="0" t="0" r="0" b="0"/>
+          <wp:inline distT="0" distB="0" distL="0" distR="0" wp14:anchorId="43A228BA" wp14:editId="3AF78486">
+            <wp:extent cx="6546831" cy="1874520"/>
+            <wp:effectExtent l="0" t="0" r="6985" b="0"/>
             <wp:docPr id="532951565" name="Imagen 1"/>
             <wp:cNvGraphicFramePr>
               <a:graphicFrameLocks xmlns:a="http://schemas.openxmlformats.org/drawingml/2006/main" noChangeAspect="1"/>
@@ -5555,7 +5572,7 @@
                   <pic:spPr>
                     <a:xfrm>
                       <a:off x="0" y="0"/>
-                      <a:ext cx="5943600" cy="1701800"/>
+                      <a:ext cx="6553061" cy="1876304"/>
                     </a:xfrm>
                     <a:prstGeom prst="rect">
                       <a:avLst/>
@@ -5632,7 +5649,6 @@
       </w:pPr>
       <w:bookmarkStart w:id="17" w:name="_Toc213842053"/>
       <w:r>
-        <w:lastRenderedPageBreak/>
         <w:t>Descripción de resolución de conflictos</w:t>
       </w:r>
       <w:bookmarkEnd w:id="17"/>
@@ -6605,28 +6621,15 @@
         </w:rPr>
         <w:t xml:space="preserve"> </w:t>
       </w:r>
-      <w:r>
-        <w:fldChar w:fldCharType="begin"/>
-      </w:r>
-      <w:r>
-        <w:rPr>
-          <w:lang w:val="en-US"/>
-        </w:rPr>
-        <w:instrText>HYPERLINK "https://www.kaggle.com/competitions/titanic/overview"</w:instrText>
-      </w:r>
-      <w:r>
-        <w:fldChar w:fldCharType="separate"/>
-      </w:r>
-      <w:r>
-        <w:rPr>
-          <w:rStyle w:val="Hipervnculo"/>
-          <w:lang w:val="en-US"/>
-        </w:rPr>
-        <w:t>https://www.kaggle.com/competitions/titanic/overview</w:t>
-      </w:r>
-      <w:r>
-        <w:fldChar w:fldCharType="end"/>
-      </w:r>
+      <w:hyperlink r:id="rId29" w:history="1">
+        <w:r>
+          <w:rPr>
+            <w:rStyle w:val="Hipervnculo"/>
+            <w:lang w:val="en-US"/>
+          </w:rPr>
+          <w:t>https://www.kaggle.com/competitions/titanic/overview</w:t>
+        </w:r>
+      </w:hyperlink>
     </w:p>
     <w:p>
       <w:pPr>
@@ -6654,28 +6657,68 @@
         </w:rPr>
         <w:t xml:space="preserve">. </w:t>
       </w:r>
-      <w:r>
-        <w:fldChar w:fldCharType="begin"/>
-      </w:r>
+      <w:hyperlink r:id="rId30" w:tgtFrame="_new" w:history="1">
+        <w:r>
+          <w:rPr>
+            <w:rStyle w:val="Hipervnculo"/>
+            <w:lang w:val="en-US"/>
+          </w:rPr>
+          <w:t>https://docs.python.org/3/</w:t>
+        </w:r>
+      </w:hyperlink>
+    </w:p>
+    <w:p>
+      <w:proofErr w:type="gramStart"/>
       <w:r>
         <w:rPr>
           <w:lang w:val="en-US"/>
         </w:rPr>
-        <w:instrText>HYPERLINK "https://docs.python.org/3/?utm_source=chatgpt.com" \t "_new"</w:instrText>
-      </w:r>
-      <w:r>
-        <w:fldChar w:fldCharType="separate"/>
-      </w:r>
-      <w:r>
-        <w:rPr>
-          <w:rStyle w:val="Hipervnculo"/>
+        <w:t>Pandas</w:t>
+      </w:r>
+      <w:proofErr w:type="gramEnd"/>
+      <w:r>
+        <w:rPr>
           <w:lang w:val="en-US"/>
         </w:rPr>
-        <w:t>https://docs.python.org/3/</w:t>
-      </w:r>
-      <w:r>
-        <w:fldChar w:fldCharType="end"/>
-      </w:r>
+        <w:t xml:space="preserve"> community. </w:t>
+      </w:r>
+      <w:r>
+        <w:t xml:space="preserve">(2025). </w:t>
+      </w:r>
+      <w:r>
+        <w:rPr>
+          <w:i/>
+          <w:iCs/>
+        </w:rPr>
+        <w:t xml:space="preserve">pandas </w:t>
+      </w:r>
+      <w:proofErr w:type="spellStart"/>
+      <w:r>
+        <w:rPr>
+          <w:i/>
+          <w:iCs/>
+        </w:rPr>
+        <w:t>documentation</w:t>
+      </w:r>
+      <w:proofErr w:type="spellEnd"/>
+      <w:r>
+        <w:rPr>
+          <w:i/>
+          <w:iCs/>
+        </w:rPr>
+        <w:t xml:space="preserve"> (versión 2.3.3).</w:t>
+      </w:r>
+      <w:r>
+        <w:t xml:space="preserve"> </w:t>
+      </w:r>
+      <w:hyperlink r:id="rId31" w:tgtFrame="_new" w:history="1">
+        <w:r>
+          <w:rPr>
+            <w:rStyle w:val="Hipervnculo"/>
+          </w:rPr>
+          <w:t>https://pandas.pydata.org/docs/</w:t>
+        </w:r>
+      </w:hyperlink>
     </w:p>
     <w:p>
       <w:pPr>
@@ -6688,111 +6731,160 @@
         <w:rPr>
           <w:lang w:val="en-US"/>
         </w:rPr>
-        <w:t>Pandas</w:t>
+        <w:t>P</w:t>
+      </w:r>
+      <w:r>
+        <w:rPr>
+          <w:lang w:val="en-US"/>
+        </w:rPr>
+        <w:t>andas</w:t>
       </w:r>
       <w:proofErr w:type="gramEnd"/>
       <w:r>
         <w:rPr>
           <w:lang w:val="en-US"/>
         </w:rPr>
-        <w:t xml:space="preserve"> community. </w:t>
-      </w:r>
-      <w:r>
-        <w:rPr>
-          <w:lang w:val="en-US"/>
-        </w:rPr>
-        <w:t xml:space="preserve">(2025). </w:t>
-      </w:r>
-      <w:proofErr w:type="gramStart"/>
+        <w:t xml:space="preserve"> community. (s. f.). </w:t>
+      </w:r>
       <w:r>
         <w:rPr>
           <w:i/>
           <w:iCs/>
           <w:lang w:val="en-US"/>
         </w:rPr>
-        <w:t>pandas</w:t>
-      </w:r>
-      <w:proofErr w:type="gramEnd"/>
+        <w:t>pandas cheat sheet</w:t>
+      </w:r>
+      <w:r>
+        <w:rPr>
+          <w:lang w:val="en-US"/>
+        </w:rPr>
+        <w:t xml:space="preserve">. </w:t>
+      </w:r>
+      <w:hyperlink r:id="rId32" w:tgtFrame="_new" w:history="1">
+        <w:r>
+          <w:rPr>
+            <w:rStyle w:val="Hipervnculo"/>
+            <w:lang w:val="en-US"/>
+          </w:rPr>
+          <w:t>https://pandas.pydata.org/Pandas_Cheat_Sheet.pdf</w:t>
+        </w:r>
+      </w:hyperlink>
+    </w:p>
+    <w:p>
+      <w:pPr>
+        <w:rPr>
+          <w:lang w:val="en-US"/>
+        </w:rPr>
+      </w:pPr>
+      <w:proofErr w:type="spellStart"/>
+      <w:r>
+        <w:rPr>
+          <w:lang w:val="en-US"/>
+        </w:rPr>
+        <w:t>Plotly</w:t>
+      </w:r>
+      <w:proofErr w:type="spellEnd"/>
+      <w:r>
+        <w:rPr>
+          <w:lang w:val="en-US"/>
+        </w:rPr>
+        <w:t xml:space="preserve"> Technologies Inc. (2025). </w:t>
+      </w:r>
+      <w:proofErr w:type="spellStart"/>
       <w:r>
         <w:rPr>
           <w:i/>
           <w:iCs/>
           <w:lang w:val="en-US"/>
         </w:rPr>
-        <w:t xml:space="preserve"> documentation (</w:t>
-      </w:r>
-      <w:proofErr w:type="spellStart"/>
+        <w:t>Plotly</w:t>
+      </w:r>
+      <w:proofErr w:type="spellEnd"/>
       <w:r>
         <w:rPr>
           <w:i/>
           <w:iCs/>
           <w:lang w:val="en-US"/>
         </w:rPr>
+        <w:t xml:space="preserve"> Python graphing library</w:t>
+      </w:r>
+      <w:r>
+        <w:rPr>
+          <w:lang w:val="en-US"/>
+        </w:rPr>
+        <w:t xml:space="preserve"> (</w:t>
+      </w:r>
+      <w:proofErr w:type="spellStart"/>
+      <w:r>
+        <w:rPr>
+          <w:lang w:val="en-US"/>
+        </w:rPr>
         <w:t>versión</w:t>
       </w:r>
       <w:proofErr w:type="spellEnd"/>
+      <w:r>
+        <w:rPr>
+          <w:lang w:val="en-US"/>
+        </w:rPr>
+        <w:t xml:space="preserve"> 6.4.0). </w:t>
+      </w:r>
+      <w:hyperlink r:id="rId33" w:tgtFrame="_new" w:history="1">
+        <w:r>
+          <w:rPr>
+            <w:rStyle w:val="Hipervnculo"/>
+            <w:lang w:val="en-US"/>
+          </w:rPr>
+          <w:t>https://plotly.com/python/</w:t>
+        </w:r>
+      </w:hyperlink>
+    </w:p>
+    <w:p>
+      <w:pPr>
+        <w:rPr>
+          <w:lang w:val="en-US"/>
+        </w:rPr>
+      </w:pPr>
+      <w:r>
+        <w:rPr>
+          <w:lang w:val="en-US"/>
+        </w:rPr>
+        <w:t xml:space="preserve">scikit-learn developers. (2025). </w:t>
+      </w:r>
       <w:r>
         <w:rPr>
           <w:i/>
           <w:iCs/>
           <w:lang w:val="en-US"/>
         </w:rPr>
-        <w:t xml:space="preserve"> 2.3.3).</w:t>
+        <w:t>scikit-learn: Machine learning in Python 1.7.2 (stable documentation)</w:t>
       </w:r>
       <w:r>
         <w:rPr>
           <w:lang w:val="en-US"/>
         </w:rPr>
-        <w:t xml:space="preserve"> </w:t>
-      </w:r>
-      <w:r>
-        <w:fldChar w:fldCharType="begin"/>
-      </w:r>
-      <w:r>
+        <w:t xml:space="preserve">. </w:t>
+      </w:r>
+      <w:hyperlink r:id="rId34" w:tgtFrame="_new" w:history="1">
+        <w:r>
+          <w:rPr>
+            <w:rStyle w:val="Hipervnculo"/>
+            <w:lang w:val="en-US"/>
+          </w:rPr>
+          <w:t>https://scikit-learn.org/stable/</w:t>
+        </w:r>
+      </w:hyperlink>
+    </w:p>
+    <w:p>
+      <w:pPr>
         <w:rPr>
           <w:lang w:val="en-US"/>
         </w:rPr>
-        <w:instrText>HYPERLINK "https://pandas.pydata.org/docs/?utm_source=chatgpt.com" \t "_new"</w:instrText>
-      </w:r>
-      <w:r>
-        <w:fldChar w:fldCharType="separate"/>
-      </w:r>
-      <w:r>
-        <w:rPr>
-          <w:rStyle w:val="Hipervnculo"/>
+      </w:pPr>
+      <w:r>
+        <w:rPr>
           <w:lang w:val="en-US"/>
         </w:rPr>
-        <w:t>https://pandas.pydata.org/docs/</w:t>
-      </w:r>
-      <w:r>
-        <w:fldChar w:fldCharType="end"/>
-      </w:r>
-    </w:p>
-    <w:p>
-      <w:pPr>
-        <w:rPr>
-          <w:lang w:val="en-US"/>
-        </w:rPr>
-      </w:pPr>
-      <w:proofErr w:type="gramStart"/>
-      <w:r>
-        <w:rPr>
-          <w:lang w:val="en-US"/>
-        </w:rPr>
-        <w:t>P</w:t>
-      </w:r>
-      <w:r>
-        <w:rPr>
-          <w:lang w:val="en-US"/>
-        </w:rPr>
-        <w:t>andas</w:t>
-      </w:r>
-      <w:proofErr w:type="gramEnd"/>
-      <w:r>
-        <w:rPr>
-          <w:lang w:val="en-US"/>
-        </w:rPr>
-        <w:t xml:space="preserve"> community. (s. f.). </w:t>
+        <w:t xml:space="preserve">NumPy Developers. (2025). </w:t>
       </w:r>
       <w:r>
         <w:rPr>
@@ -6800,36 +6892,37 @@
           <w:iCs/>
           <w:lang w:val="en-US"/>
         </w:rPr>
-        <w:t>pandas cheat sheet</w:t>
+        <w:t>NumPy documentation</w:t>
       </w:r>
       <w:r>
         <w:rPr>
           <w:lang w:val="en-US"/>
         </w:rPr>
-        <w:t xml:space="preserve">. </w:t>
-      </w:r>
-      <w:r>
-        <w:fldChar w:fldCharType="begin"/>
-      </w:r>
+        <w:t xml:space="preserve"> (</w:t>
+      </w:r>
+      <w:proofErr w:type="spellStart"/>
       <w:r>
         <w:rPr>
           <w:lang w:val="en-US"/>
         </w:rPr>
-        <w:instrText>HYPERLINK "https://pandas.pydata.org/Pandas_Cheat_Sheet.pdf?utm_source=chatgpt.com" \t "_new"</w:instrText>
-      </w:r>
-      <w:r>
-        <w:fldChar w:fldCharType="separate"/>
-      </w:r>
-      <w:r>
-        <w:rPr>
-          <w:rStyle w:val="Hipervnculo"/>
+        <w:t>versión</w:t>
+      </w:r>
+      <w:proofErr w:type="spellEnd"/>
+      <w:r>
+        <w:rPr>
           <w:lang w:val="en-US"/>
         </w:rPr>
-        <w:t>https://pandas.pydata.org/Pandas_Cheat_Sheet.pdf</w:t>
-      </w:r>
-      <w:r>
-        <w:fldChar w:fldCharType="end"/>
-      </w:r>
+        <w:t xml:space="preserve"> 2.x). </w:t>
+      </w:r>
+      <w:hyperlink r:id="rId35" w:tgtFrame="_new" w:history="1">
+        <w:r>
+          <w:rPr>
+            <w:rStyle w:val="Hipervnculo"/>
+            <w:lang w:val="en-US"/>
+          </w:rPr>
+          <w:t>https://numpy.org/doc/</w:t>
+        </w:r>
+      </w:hyperlink>
     </w:p>
     <w:p>
       <w:pPr>
@@ -6837,259 +6930,79 @@
           <w:lang w:val="en-US"/>
         </w:rPr>
       </w:pPr>
-      <w:proofErr w:type="spellStart"/>
       <w:r>
         <w:rPr>
           <w:lang w:val="en-US"/>
         </w:rPr>
-        <w:t>Plotly</w:t>
-      </w:r>
-      <w:proofErr w:type="spellEnd"/>
-      <w:r>
-        <w:rPr>
-          <w:lang w:val="en-US"/>
-        </w:rPr>
-        <w:t xml:space="preserve"> Technologies Inc. (2025). </w:t>
-      </w:r>
-      <w:proofErr w:type="spellStart"/>
+        <w:t xml:space="preserve">Seaborn. (2024). </w:t>
+      </w:r>
       <w:r>
         <w:rPr>
           <w:i/>
           <w:iCs/>
           <w:lang w:val="en-US"/>
         </w:rPr>
-        <w:t>Plotly</w:t>
-      </w:r>
-      <w:proofErr w:type="spellEnd"/>
+        <w:t>Statistical data visualization</w:t>
+      </w:r>
+      <w:r>
+        <w:rPr>
+          <w:lang w:val="en-US"/>
+        </w:rPr>
+        <w:t xml:space="preserve"> (v 0.13.2). </w:t>
+      </w:r>
+      <w:hyperlink r:id="rId36" w:history="1">
+        <w:r>
+          <w:rPr>
+            <w:rStyle w:val="Hipervnculo"/>
+            <w:lang w:val="en-US"/>
+          </w:rPr>
+          <w:t>https://seaborn.pydata.org/</w:t>
+        </w:r>
+      </w:hyperlink>
+      <w:r>
+        <w:rPr>
+          <w:lang w:val="en-US"/>
+        </w:rPr>
+        <w:t xml:space="preserve"> (</w:t>
+      </w:r>
+      <w:hyperlink r:id="rId37" w:tooltip="seaborn: statistical data visualization — seaborn ... - PyData |" w:history="1">
+        <w:r>
+          <w:rPr>
+            <w:rStyle w:val="Hipervnculo"/>
+            <w:lang w:val="en-US"/>
+          </w:rPr>
+          <w:t>seaborn.pydata.org</w:t>
+        </w:r>
+      </w:hyperlink>
+      <w:r>
+        <w:rPr>
+          <w:lang w:val="en-US"/>
+        </w:rPr>
+        <w:t>)</w:t>
+      </w:r>
+    </w:p>
+    <w:p>
+      <w:r>
+        <w:rPr>
+          <w:lang w:val="en-US"/>
+        </w:rPr>
+        <w:t xml:space="preserve">Matplotlib Development Team. (2025). </w:t>
+      </w:r>
       <w:r>
         <w:rPr>
           <w:i/>
           <w:iCs/>
           <w:lang w:val="en-US"/>
         </w:rPr>
-        <w:t xml:space="preserve"> Python graphing library</w:t>
+        <w:t>Matplotlib 3.10.7 documentation</w:t>
       </w:r>
       <w:r>
         <w:rPr>
           <w:lang w:val="en-US"/>
         </w:rPr>
-        <w:t xml:space="preserve"> (</w:t>
-      </w:r>
-      <w:proofErr w:type="spellStart"/>
-      <w:r>
-        <w:rPr>
-          <w:lang w:val="en-US"/>
-        </w:rPr>
-        <w:t>versión</w:t>
-      </w:r>
-      <w:proofErr w:type="spellEnd"/>
-      <w:r>
-        <w:rPr>
-          <w:lang w:val="en-US"/>
-        </w:rPr>
-        <w:t xml:space="preserve"> 6.4.0). </w:t>
-      </w:r>
-      <w:r>
-        <w:fldChar w:fldCharType="begin"/>
-      </w:r>
-      <w:r>
-        <w:rPr>
-          <w:lang w:val="en-US"/>
-        </w:rPr>
-        <w:instrText>HYPERLINK "https://plotly.com/python/?utm_source=chatgpt.com" \t "_new"</w:instrText>
-      </w:r>
-      <w:r>
-        <w:fldChar w:fldCharType="separate"/>
-      </w:r>
-      <w:r>
-        <w:rPr>
-          <w:rStyle w:val="Hipervnculo"/>
-          <w:lang w:val="en-US"/>
-        </w:rPr>
-        <w:t>https://plotly.com/python/</w:t>
-      </w:r>
-      <w:r>
-        <w:fldChar w:fldCharType="end"/>
-      </w:r>
-    </w:p>
-    <w:p>
-      <w:pPr>
-        <w:rPr>
-          <w:lang w:val="en-US"/>
-        </w:rPr>
-      </w:pPr>
-      <w:r>
-        <w:rPr>
-          <w:lang w:val="en-US"/>
-        </w:rPr>
-        <w:t xml:space="preserve">scikit-learn developers. (2025). </w:t>
-      </w:r>
-      <w:r>
-        <w:rPr>
-          <w:i/>
-          <w:iCs/>
-          <w:lang w:val="en-US"/>
-        </w:rPr>
-        <w:t>scikit-learn: Machine learning in Python 1.7.2 (stable documentation)</w:t>
-      </w:r>
-      <w:r>
-        <w:rPr>
-          <w:lang w:val="en-US"/>
-        </w:rPr>
         <w:t xml:space="preserve">. </w:t>
       </w:r>
-      <w:r>
-        <w:fldChar w:fldCharType="begin"/>
-      </w:r>
-      <w:r>
-        <w:rPr>
-          <w:lang w:val="en-US"/>
-        </w:rPr>
-        <w:instrText>HYPERLINK "https://scikit-learn.org/stable/" \t "_new"</w:instrText>
-      </w:r>
-      <w:r>
-        <w:fldChar w:fldCharType="separate"/>
-      </w:r>
-      <w:r>
-        <w:rPr>
-          <w:rStyle w:val="Hipervnculo"/>
-          <w:lang w:val="en-US"/>
-        </w:rPr>
-        <w:t>https://scikit-learn.org/stable/</w:t>
-      </w:r>
-      <w:r>
-        <w:fldChar w:fldCharType="end"/>
-      </w:r>
-    </w:p>
-    <w:p>
-      <w:pPr>
-        <w:rPr>
-          <w:lang w:val="en-US"/>
-        </w:rPr>
-      </w:pPr>
-      <w:r>
-        <w:rPr>
-          <w:lang w:val="en-US"/>
-        </w:rPr>
-        <w:t xml:space="preserve">NumPy Developers. (2025). </w:t>
-      </w:r>
-      <w:r>
-        <w:rPr>
-          <w:i/>
-          <w:iCs/>
-          <w:lang w:val="en-US"/>
-        </w:rPr>
-        <w:t>NumPy documentation</w:t>
-      </w:r>
-      <w:r>
-        <w:rPr>
-          <w:lang w:val="en-US"/>
-        </w:rPr>
-        <w:t xml:space="preserve"> (</w:t>
-      </w:r>
-      <w:proofErr w:type="spellStart"/>
-      <w:r>
-        <w:rPr>
-          <w:lang w:val="en-US"/>
-        </w:rPr>
-        <w:t>versión</w:t>
-      </w:r>
-      <w:proofErr w:type="spellEnd"/>
-      <w:r>
-        <w:rPr>
-          <w:lang w:val="en-US"/>
-        </w:rPr>
-        <w:t xml:space="preserve"> 2.x). </w:t>
-      </w:r>
-      <w:hyperlink r:id="rId29" w:tgtFrame="_new" w:history="1">
-        <w:r>
-          <w:rPr>
-            <w:rStyle w:val="Hipervnculo"/>
-            <w:lang w:val="en-US"/>
-          </w:rPr>
-          <w:t>https://numpy.org/doc/</w:t>
-        </w:r>
-      </w:hyperlink>
-    </w:p>
-    <w:p>
-      <w:pPr>
-        <w:rPr>
-          <w:lang w:val="en-US"/>
-        </w:rPr>
-      </w:pPr>
-      <w:r>
-        <w:rPr>
-          <w:lang w:val="en-US"/>
-        </w:rPr>
-        <w:t xml:space="preserve">Seaborn. (2024). </w:t>
-      </w:r>
-      <w:r>
-        <w:rPr>
-          <w:i/>
-          <w:iCs/>
-          <w:lang w:val="en-US"/>
-        </w:rPr>
-        <w:t>Statistical data visualization</w:t>
-      </w:r>
-      <w:r>
-        <w:rPr>
-          <w:lang w:val="en-US"/>
-        </w:rPr>
-        <w:t xml:space="preserve"> (v 0.13.2). </w:t>
-      </w:r>
-      <w:hyperlink r:id="rId30" w:history="1">
-        <w:r>
-          <w:rPr>
-            <w:rStyle w:val="Hipervnculo"/>
-            <w:lang w:val="en-US"/>
-          </w:rPr>
-          <w:t>https://seaborn.pydata.org/</w:t>
-        </w:r>
-      </w:hyperlink>
-      <w:r>
-        <w:rPr>
-          <w:lang w:val="en-US"/>
-        </w:rPr>
-        <w:t xml:space="preserve"> (</w:t>
-      </w:r>
-      <w:hyperlink r:id="rId31" w:tooltip="seaborn: statistical data visualization — seaborn ... - PyData |" w:history="1">
-        <w:r>
-          <w:rPr>
-            <w:rStyle w:val="Hipervnculo"/>
-            <w:lang w:val="en-US"/>
-          </w:rPr>
-          <w:t>seaborn.pydata.org</w:t>
-        </w:r>
-      </w:hyperlink>
-      <w:r>
-        <w:rPr>
-          <w:lang w:val="en-US"/>
-        </w:rPr>
-        <w:t>)</w:t>
-      </w:r>
-    </w:p>
-    <w:p>
-      <w:r>
-        <w:rPr>
-          <w:lang w:val="en-US"/>
-        </w:rPr>
-        <w:t xml:space="preserve">Matplotlib Development Team. (2025). </w:t>
-      </w:r>
-      <w:r>
-        <w:rPr>
-          <w:i/>
-          <w:iCs/>
-          <w:lang w:val="en-US"/>
-        </w:rPr>
-        <w:t>Matplotlib 3.10.7 documentation</w:t>
-      </w:r>
-      <w:r>
-        <w:rPr>
-          <w:lang w:val="en-US"/>
-        </w:rPr>
-        <w:t xml:space="preserve">. </w:t>
-      </w:r>
-      <w:hyperlink r:id="rId32" w:tgtFrame="_new" w:history="1">
+      <w:hyperlink r:id="rId38" w:tgtFrame="_new" w:history="1">
         <w:r>
           <w:rPr>
             <w:rStyle w:val="Hipervnculo"/>
@@ -7108,7 +7021,7 @@
       </w:pPr>
     </w:p>
     <w:sectPr>
-      <w:headerReference w:type="default" r:id="rId33"/>
+      <w:headerReference w:type="default" r:id="rId39"/>
       <w:pgSz w:w="12240" w:h="15840" w:code="1"/>
       <w:pgMar w:top="1440" w:right="1440" w:bottom="1440" w:left="1440" w:header="709" w:footer="709" w:gutter="0"/>
       <w:cols w:space="708"/>
@@ -9524,10 +9437,6 @@
 </file>
 
 <file path=customXml/item1.xml><?xml version="1.0" encoding="utf-8"?>
-<b:Sources xmlns:b="http://schemas.openxmlformats.org/officeDocument/2006/bibliography" xmlns="http://schemas.openxmlformats.org/officeDocument/2006/bibliography" SelectedStyle="\APASixthEditionOfficeOnline.xsl" StyleName="APA" Version="6"/>
-</file>
-
-<file path=customXml/item2.xml><?xml version="1.0" encoding="utf-8"?>
 <ct:contentTypeSchema xmlns:ct="http://schemas.microsoft.com/office/2006/metadata/contentType" xmlns:ma="http://schemas.microsoft.com/office/2006/metadata/properties/metaAttributes" ct:_="" ma:_="" ma:contentTypeName="Documento" ma:contentTypeID="0x0101005C848814CB8D5B45BDE447D5107B79B0" ma:contentTypeVersion="11" ma:contentTypeDescription="Crear nuevo documento." ma:contentTypeScope="" ma:versionID="bc084e518ff7a40c63a45e2bda450718">
   <xsd:schema xmlns:xsd="http://www.w3.org/2001/XMLSchema" xmlns:xs="http://www.w3.org/2001/XMLSchema" xmlns:p="http://schemas.microsoft.com/office/2006/metadata/properties" xmlns:ns2="2ef287bc-8651-49b9-91f6-6f8ae78755d0" xmlns:ns3="b087e0fe-0a80-44b1-af84-83d826b5bd0b" targetNamespace="http://schemas.microsoft.com/office/2006/metadata/properties" ma:root="true" ma:fieldsID="38c7cf8001a1de99eed0b42779cef1bf" ns2:_="" ns3:_="">
     <xsd:import namespace="2ef287bc-8651-49b9-91f6-6f8ae78755d0"/>
@@ -9738,6 +9647,10 @@
 </ct:contentTypeSchema>
 </file>
 
+<file path=customXml/item2.xml><?xml version="1.0" encoding="utf-8"?>
+<b:Sources xmlns:b="http://schemas.openxmlformats.org/officeDocument/2006/bibliography" xmlns="http://schemas.openxmlformats.org/officeDocument/2006/bibliography" SelectedStyle="\APASixthEditionOfficeOnline.xsl" StyleName="APA" Version="6"/>
+</file>
+
 <file path=customXml/item3.xml><?xml version="1.0" encoding="utf-8"?>
 <?mso-contentType ?>
 <FormTemplates xmlns="http://schemas.microsoft.com/sharepoint/v3/contenttype/forms">
@@ -9748,14 +9661,6 @@
 </file>
 
 <file path=customXml/itemProps1.xml><?xml version="1.0" encoding="utf-8"?>
-<ds:datastoreItem xmlns:ds="http://schemas.openxmlformats.org/officeDocument/2006/customXml" ds:itemID="{DCF36818-31DD-4AAB-98A0-441B20705CB1}">
-  <ds:schemaRefs>
-    <ds:schemaRef ds:uri="http://schemas.openxmlformats.org/officeDocument/2006/bibliography"/>
-  </ds:schemaRefs>
-</ds:datastoreItem>
-</file>
-
-<file path=customXml/itemProps2.xml><?xml version="1.0" encoding="utf-8"?>
 <ds:datastoreItem xmlns:ds="http://schemas.openxmlformats.org/officeDocument/2006/customXml" ds:itemID="{788D90F1-CEA8-40A8-8330-148267D0819A}">
   <ds:schemaRefs>
     <ds:schemaRef ds:uri="http://schemas.microsoft.com/office/2006/metadata/contentType"/>
@@ -9774,6 +9679,14 @@
 </ds:datastoreItem>
 </file>
 
+<file path=customXml/itemProps2.xml><?xml version="1.0" encoding="utf-8"?>
+<ds:datastoreItem xmlns:ds="http://schemas.openxmlformats.org/officeDocument/2006/customXml" ds:itemID="{DCF36818-31DD-4AAB-98A0-441B20705CB1}">
+  <ds:schemaRefs>
+    <ds:schemaRef ds:uri="http://schemas.openxmlformats.org/officeDocument/2006/bibliography"/>
+  </ds:schemaRefs>
+</ds:datastoreItem>
+</file>
+
 <file path=customXml/itemProps3.xml><?xml version="1.0" encoding="utf-8"?>
 <ds:datastoreItem xmlns:ds="http://schemas.openxmlformats.org/officeDocument/2006/customXml" ds:itemID="{82B997F9-2FBF-4F90-91D1-618B4DA3361D}">
   <ds:schemaRefs>

</xml_diff>